<commit_message>
Goi tai khoan chuan cua TECHCOMBANK
</commit_message>
<xml_diff>
--- a/Wordpress code.docx
+++ b/Wordpress code.docx
@@ -2346,15 +2346,113 @@
           <w:sz w:val="18"/>
         </w:rPr>
       </w:pPr>
-      <w:r>
+      <w:hyperlink r:id="rId12" w:history="1">
+        <w:r>
+          <w:rPr>
+            <w:rStyle w:val="Hyperlink"/>
+            <w:sz w:val="18"/>
+          </w:rPr>
+          <w:t>https://visualhunt.com/</w:t>
+        </w:r>
+      </w:hyperlink>
+    </w:p>
+    <w:p>
+      <w:pPr>
+        <w:spacing w:after="0"/>
         <w:rPr>
           <w:rStyle w:val="Hyperlink"/>
           <w:sz w:val="18"/>
         </w:rPr>
-        <w:t>https://visualhunt.com/</w:t>
+      </w:pPr>
+    </w:p>
+    <w:p>
+      <w:pPr>
+        <w:spacing w:after="0"/>
+        <w:rPr>
+          <w:rStyle w:val="Hyperlink"/>
+          <w:sz w:val="18"/>
+        </w:rPr>
+      </w:pPr>
+      <w:r>
+        <w:rPr>
+          <w:rStyle w:val="Hyperlink"/>
+          <w:sz w:val="18"/>
+        </w:rPr>
+        <w:t xml:space="preserve">----------------------------------------------- </w:t>
+      </w:r>
+    </w:p>
+    <w:p>
+      <w:pPr>
+        <w:spacing w:after="0"/>
+        <w:rPr>
+          <w:rStyle w:val="Hyperlink"/>
+          <w:b/>
+          <w:color w:val="FF0000"/>
+          <w:sz w:val="18"/>
+          <w:u w:val="none"/>
+        </w:rPr>
+      </w:pPr>
+      <w:r>
+        <w:rPr>
+          <w:rStyle w:val="Hyperlink"/>
+          <w:b/>
+          <w:color w:val="FF0000"/>
+          <w:sz w:val="18"/>
+          <w:u w:val="none"/>
+        </w:rPr>
+        <w:t xml:space="preserve">Slider </w:t>
+      </w:r>
+      <w:proofErr w:type="spellStart"/>
+      <w:r>
+        <w:rPr>
+          <w:rStyle w:val="Hyperlink"/>
+          <w:b/>
+          <w:color w:val="FF0000"/>
+          <w:sz w:val="18"/>
+          <w:u w:val="none"/>
+        </w:rPr>
+        <w:t>Reovlution</w:t>
+      </w:r>
+      <w:proofErr w:type="spellEnd"/>
+      <w:r>
+        <w:rPr>
+          <w:rStyle w:val="Hyperlink"/>
+          <w:b/>
+          <w:color w:val="FF0000"/>
+          <w:sz w:val="18"/>
+          <w:u w:val="none"/>
+        </w:rPr>
+        <w:t>:</w:t>
       </w:r>
       <w:bookmarkStart w:id="0" w:name="_GoBack"/>
       <w:bookmarkEnd w:id="0"/>
+    </w:p>
+    <w:p>
+      <w:pPr>
+        <w:spacing w:after="0"/>
+        <w:rPr>
+          <w:rStyle w:val="Hyperlink"/>
+          <w:sz w:val="18"/>
+        </w:rPr>
+      </w:pPr>
+      <w:hyperlink r:id="rId13" w:history="1">
+        <w:r>
+          <w:rPr>
+            <w:rStyle w:val="Hyperlink"/>
+            <w:sz w:val="18"/>
+          </w:rPr>
+          <w:t>http://kickchuot.com/huong-dan-su-dung-slider-revolution/</w:t>
+        </w:r>
+      </w:hyperlink>
+    </w:p>
+    <w:p>
+      <w:pPr>
+        <w:spacing w:after="0"/>
+        <w:rPr>
+          <w:rStyle w:val="Hyperlink"/>
+          <w:sz w:val="18"/>
+        </w:rPr>
+      </w:pPr>
     </w:p>
     <w:p>
       <w:pPr>

</xml_diff>